<commit_message>
Updated Proposal with Schema Entities
</commit_message>
<xml_diff>
--- a/E-Commerce-Project-Proposal.docx
+++ b/E-Commerce-Project-Proposal.docx
@@ -52,7 +52,7 @@
       <w:pPr>
         <w:numPr>
           <w:ilvl w:val="0"/>
-          <w:numId w:val="1"/>
+          <w:numId w:val="2"/>
         </w:numPr>
         <w:ind w:left="720" w:hanging="360"/>
         <w:rPr>
@@ -70,7 +70,7 @@
       <w:pPr>
         <w:numPr>
           <w:ilvl w:val="0"/>
-          <w:numId w:val="1"/>
+          <w:numId w:val="2"/>
         </w:numPr>
         <w:ind w:left="720" w:hanging="360"/>
         <w:rPr>
@@ -119,7 +119,7 @@
       <w:pPr>
         <w:numPr>
           <w:ilvl w:val="0"/>
-          <w:numId w:val="1"/>
+          <w:numId w:val="2"/>
         </w:numPr>
         <w:ind w:left="720" w:hanging="360"/>
         <w:rPr>
@@ -137,7 +137,7 @@
       <w:pPr>
         <w:numPr>
           <w:ilvl w:val="0"/>
-          <w:numId w:val="1"/>
+          <w:numId w:val="2"/>
         </w:numPr>
         <w:ind w:left="720" w:hanging="360"/>
         <w:rPr>
@@ -155,7 +155,7 @@
       <w:pPr>
         <w:numPr>
           <w:ilvl w:val="0"/>
-          <w:numId w:val="1"/>
+          <w:numId w:val="2"/>
         </w:numPr>
         <w:ind w:left="720" w:hanging="360"/>
         <w:rPr>
@@ -166,7 +166,7 @@
         <w:rPr>
           <w:rtl w:val="0"/>
         </w:rPr>
-        <w:t xml:space="preserve">The total cost will be cumulative of each choice user have chosen to make t-shirts + additional making costs and delivery charges.</w:t>
+        <w:t xml:space="preserve">The total cost will be cumulative of each choice users have chosen to make t-shirts + additional making costs and delivery charges.</w:t>
       </w:r>
     </w:p>
     <w:p>
@@ -187,7 +187,7 @@
       <w:pPr>
         <w:numPr>
           <w:ilvl w:val="0"/>
-          <w:numId w:val="2"/>
+          <w:numId w:val="3"/>
         </w:numPr>
         <w:ind w:left="720" w:hanging="360"/>
         <w:rPr>
@@ -205,7 +205,7 @@
       <w:pPr>
         <w:numPr>
           <w:ilvl w:val="0"/>
-          <w:numId w:val="2"/>
+          <w:numId w:val="3"/>
         </w:numPr>
         <w:ind w:left="720" w:hanging="360"/>
         <w:rPr>
@@ -223,7 +223,7 @@
       <w:pPr>
         <w:numPr>
           <w:ilvl w:val="0"/>
-          <w:numId w:val="2"/>
+          <w:numId w:val="3"/>
         </w:numPr>
         <w:ind w:left="720" w:hanging="360"/>
         <w:rPr>
@@ -254,7 +254,7 @@
       <w:pPr>
         <w:numPr>
           <w:ilvl w:val="0"/>
-          <w:numId w:val="2"/>
+          <w:numId w:val="3"/>
         </w:numPr>
         <w:ind w:left="720" w:hanging="360"/>
         <w:rPr>
@@ -298,7 +298,7 @@
       <w:pPr>
         <w:numPr>
           <w:ilvl w:val="0"/>
-          <w:numId w:val="2"/>
+          <w:numId w:val="3"/>
         </w:numPr>
         <w:ind w:left="720" w:hanging="360"/>
         <w:rPr>
@@ -342,7 +342,7 @@
       <w:pPr>
         <w:numPr>
           <w:ilvl w:val="0"/>
-          <w:numId w:val="2"/>
+          <w:numId w:val="3"/>
         </w:numPr>
         <w:ind w:left="720" w:hanging="360"/>
         <w:rPr>
@@ -438,6 +438,692 @@
         <w:rPr>
           <w:rtl w:val="0"/>
         </w:rPr>
+      </w:r>
+    </w:p>
+    <w:p>
+      <w:pPr>
+        <w:rPr/>
+      </w:pPr>
+      <w:r>
+        <w:rPr>
+          <w:rtl w:val="0"/>
+        </w:rPr>
+      </w:r>
+    </w:p>
+    <w:p>
+      <w:pPr>
+        <w:pStyle w:val="Heading1"/>
+        <w:rPr/>
+      </w:pPr>
+      <w:bookmarkStart w:colFirst="0" w:colLast="0" w:name="_q8p5vs81wt7m" w:id="3"/>
+      <w:bookmarkEnd w:id="3"/>
+      <w:r>
+        <w:rPr>
+          <w:rtl w:val="0"/>
+        </w:rPr>
+        <w:t xml:space="preserve">Schema :</w:t>
+      </w:r>
+    </w:p>
+    <w:p>
+      <w:pPr>
+        <w:pStyle w:val="Heading2"/>
+        <w:rPr/>
+      </w:pPr>
+      <w:bookmarkStart w:colFirst="0" w:colLast="0" w:name="_pdl2io2vy7he" w:id="4"/>
+      <w:bookmarkEnd w:id="4"/>
+      <w:r>
+        <w:rPr>
+          <w:rtl w:val="0"/>
+        </w:rPr>
+        <w:t xml:space="preserve">Entity:</w:t>
+      </w:r>
+    </w:p>
+    <w:p>
+      <w:pPr>
+        <w:numPr>
+          <w:ilvl w:val="0"/>
+          <w:numId w:val="1"/>
+        </w:numPr>
+        <w:ind w:left="720" w:hanging="360"/>
+        <w:rPr>
+          <w:sz w:val="28"/>
+          <w:szCs w:val="28"/>
+        </w:rPr>
+      </w:pPr>
+      <w:r>
+        <w:rPr>
+          <w:sz w:val="28"/>
+          <w:szCs w:val="28"/>
+          <w:rtl w:val="0"/>
+        </w:rPr>
+        <w:t xml:space="preserve">User</w:t>
+      </w:r>
+    </w:p>
+    <w:p>
+      <w:pPr>
+        <w:numPr>
+          <w:ilvl w:val="1"/>
+          <w:numId w:val="1"/>
+        </w:numPr>
+        <w:ind w:left="1440" w:hanging="360"/>
+        <w:rPr>
+          <w:b w:val="1"/>
+          <w:sz w:val="26"/>
+          <w:szCs w:val="26"/>
+        </w:rPr>
+      </w:pPr>
+      <w:r>
+        <w:rPr>
+          <w:b w:val="1"/>
+          <w:sz w:val="26"/>
+          <w:szCs w:val="26"/>
+          <w:rtl w:val="0"/>
+        </w:rPr>
+        <w:t xml:space="preserve">user_id</w:t>
+      </w:r>
+    </w:p>
+    <w:p>
+      <w:pPr>
+        <w:numPr>
+          <w:ilvl w:val="1"/>
+          <w:numId w:val="1"/>
+        </w:numPr>
+        <w:ind w:left="1440" w:hanging="360"/>
+        <w:rPr>
+          <w:sz w:val="26"/>
+          <w:szCs w:val="26"/>
+          <w:u w:val="none"/>
+        </w:rPr>
+      </w:pPr>
+      <w:r>
+        <w:rPr>
+          <w:sz w:val="26"/>
+          <w:szCs w:val="26"/>
+          <w:rtl w:val="0"/>
+        </w:rPr>
+        <w:t xml:space="preserve">name</w:t>
+      </w:r>
+    </w:p>
+    <w:p>
+      <w:pPr>
+        <w:numPr>
+          <w:ilvl w:val="1"/>
+          <w:numId w:val="1"/>
+        </w:numPr>
+        <w:ind w:left="1440" w:hanging="360"/>
+        <w:rPr>
+          <w:sz w:val="26"/>
+          <w:szCs w:val="26"/>
+          <w:u w:val="none"/>
+        </w:rPr>
+      </w:pPr>
+      <w:r>
+        <w:rPr>
+          <w:sz w:val="26"/>
+          <w:szCs w:val="26"/>
+          <w:rtl w:val="0"/>
+        </w:rPr>
+        <w:t xml:space="preserve">address</w:t>
+      </w:r>
+    </w:p>
+    <w:p>
+      <w:pPr>
+        <w:numPr>
+          <w:ilvl w:val="1"/>
+          <w:numId w:val="1"/>
+        </w:numPr>
+        <w:ind w:left="1440" w:hanging="360"/>
+        <w:rPr>
+          <w:sz w:val="26"/>
+          <w:szCs w:val="26"/>
+          <w:u w:val="none"/>
+        </w:rPr>
+      </w:pPr>
+      <w:r>
+        <w:rPr>
+          <w:sz w:val="26"/>
+          <w:szCs w:val="26"/>
+          <w:rtl w:val="0"/>
+        </w:rPr>
+        <w:t xml:space="preserve">phone_num</w:t>
+      </w:r>
+    </w:p>
+    <w:p>
+      <w:pPr>
+        <w:numPr>
+          <w:ilvl w:val="1"/>
+          <w:numId w:val="1"/>
+        </w:numPr>
+        <w:ind w:left="1440" w:hanging="360"/>
+        <w:rPr>
+          <w:sz w:val="26"/>
+          <w:szCs w:val="26"/>
+          <w:u w:val="none"/>
+        </w:rPr>
+      </w:pPr>
+      <w:r>
+        <w:rPr>
+          <w:sz w:val="26"/>
+          <w:szCs w:val="26"/>
+          <w:rtl w:val="0"/>
+        </w:rPr>
+        <w:t xml:space="preserve">email_id</w:t>
+      </w:r>
+    </w:p>
+    <w:p>
+      <w:pPr>
+        <w:numPr>
+          <w:ilvl w:val="0"/>
+          <w:numId w:val="1"/>
+        </w:numPr>
+        <w:ind w:left="720" w:hanging="360"/>
+        <w:rPr>
+          <w:sz w:val="28"/>
+          <w:szCs w:val="28"/>
+        </w:rPr>
+      </w:pPr>
+      <w:r>
+        <w:rPr>
+          <w:sz w:val="28"/>
+          <w:szCs w:val="28"/>
+          <w:rtl w:val="0"/>
+        </w:rPr>
+        <w:t xml:space="preserve">CustomParts</w:t>
+      </w:r>
+    </w:p>
+    <w:p>
+      <w:pPr>
+        <w:numPr>
+          <w:ilvl w:val="1"/>
+          <w:numId w:val="1"/>
+        </w:numPr>
+        <w:ind w:left="1440" w:hanging="360"/>
+        <w:rPr>
+          <w:b w:val="1"/>
+          <w:sz w:val="26"/>
+          <w:szCs w:val="26"/>
+        </w:rPr>
+      </w:pPr>
+      <w:r>
+        <w:rPr>
+          <w:b w:val="1"/>
+          <w:sz w:val="26"/>
+          <w:szCs w:val="26"/>
+          <w:rtl w:val="0"/>
+        </w:rPr>
+        <w:t xml:space="preserve">part_id</w:t>
+      </w:r>
+    </w:p>
+    <w:p>
+      <w:pPr>
+        <w:numPr>
+          <w:ilvl w:val="1"/>
+          <w:numId w:val="1"/>
+        </w:numPr>
+        <w:ind w:left="1440" w:hanging="360"/>
+        <w:rPr>
+          <w:sz w:val="26"/>
+          <w:szCs w:val="26"/>
+          <w:u w:val="none"/>
+        </w:rPr>
+      </w:pPr>
+      <w:r>
+        <w:rPr>
+          <w:sz w:val="26"/>
+          <w:szCs w:val="26"/>
+          <w:rtl w:val="0"/>
+        </w:rPr>
+        <w:t xml:space="preserve">type (design/color/ etc.)</w:t>
+      </w:r>
+    </w:p>
+    <w:p>
+      <w:pPr>
+        <w:numPr>
+          <w:ilvl w:val="1"/>
+          <w:numId w:val="1"/>
+        </w:numPr>
+        <w:ind w:left="1440" w:hanging="360"/>
+        <w:rPr>
+          <w:sz w:val="26"/>
+          <w:szCs w:val="26"/>
+          <w:u w:val="none"/>
+        </w:rPr>
+      </w:pPr>
+      <w:r>
+        <w:rPr>
+          <w:sz w:val="26"/>
+          <w:szCs w:val="26"/>
+          <w:rtl w:val="0"/>
+        </w:rPr>
+        <w:t xml:space="preserve">Image</w:t>
+      </w:r>
+    </w:p>
+    <w:p>
+      <w:pPr>
+        <w:numPr>
+          <w:ilvl w:val="1"/>
+          <w:numId w:val="1"/>
+        </w:numPr>
+        <w:ind w:left="1440" w:hanging="360"/>
+        <w:rPr>
+          <w:sz w:val="26"/>
+          <w:szCs w:val="26"/>
+          <w:u w:val="none"/>
+        </w:rPr>
+      </w:pPr>
+      <w:r>
+        <w:rPr>
+          <w:sz w:val="26"/>
+          <w:szCs w:val="26"/>
+          <w:rtl w:val="0"/>
+        </w:rPr>
+        <w:t xml:space="preserve">price</w:t>
+      </w:r>
+    </w:p>
+    <w:p>
+      <w:pPr>
+        <w:numPr>
+          <w:ilvl w:val="0"/>
+          <w:numId w:val="1"/>
+        </w:numPr>
+        <w:ind w:left="720" w:hanging="360"/>
+        <w:rPr>
+          <w:sz w:val="28"/>
+          <w:szCs w:val="28"/>
+        </w:rPr>
+      </w:pPr>
+      <w:r>
+        <w:rPr>
+          <w:sz w:val="28"/>
+          <w:szCs w:val="28"/>
+          <w:rtl w:val="0"/>
+        </w:rPr>
+        <w:t xml:space="preserve">CustomShirts</w:t>
+      </w:r>
+    </w:p>
+    <w:p>
+      <w:pPr>
+        <w:numPr>
+          <w:ilvl w:val="1"/>
+          <w:numId w:val="1"/>
+        </w:numPr>
+        <w:ind w:left="1440" w:hanging="360"/>
+        <w:rPr>
+          <w:b w:val="1"/>
+          <w:sz w:val="26"/>
+          <w:szCs w:val="26"/>
+        </w:rPr>
+      </w:pPr>
+      <w:r>
+        <w:rPr>
+          <w:b w:val="1"/>
+          <w:sz w:val="26"/>
+          <w:szCs w:val="26"/>
+          <w:rtl w:val="0"/>
+        </w:rPr>
+        <w:t xml:space="preserve">shirt_id</w:t>
+      </w:r>
+    </w:p>
+    <w:p>
+      <w:pPr>
+        <w:numPr>
+          <w:ilvl w:val="1"/>
+          <w:numId w:val="1"/>
+        </w:numPr>
+        <w:ind w:left="1440" w:hanging="360"/>
+        <w:rPr>
+          <w:b w:val="1"/>
+          <w:sz w:val="26"/>
+          <w:szCs w:val="26"/>
+        </w:rPr>
+      </w:pPr>
+      <w:r>
+        <w:rPr>
+          <w:b w:val="1"/>
+          <w:sz w:val="26"/>
+          <w:szCs w:val="26"/>
+          <w:rtl w:val="0"/>
+        </w:rPr>
+        <w:t xml:space="preserve">part_id</w:t>
+      </w:r>
+    </w:p>
+    <w:p>
+      <w:pPr>
+        <w:numPr>
+          <w:ilvl w:val="0"/>
+          <w:numId w:val="1"/>
+        </w:numPr>
+        <w:ind w:left="720" w:hanging="360"/>
+        <w:rPr>
+          <w:sz w:val="28"/>
+          <w:szCs w:val="28"/>
+        </w:rPr>
+      </w:pPr>
+      <w:r>
+        <w:rPr>
+          <w:sz w:val="28"/>
+          <w:szCs w:val="28"/>
+          <w:rtl w:val="0"/>
+        </w:rPr>
+        <w:t xml:space="preserve">Cart</w:t>
+      </w:r>
+    </w:p>
+    <w:p>
+      <w:pPr>
+        <w:numPr>
+          <w:ilvl w:val="1"/>
+          <w:numId w:val="1"/>
+        </w:numPr>
+        <w:ind w:left="1440" w:hanging="360"/>
+        <w:rPr>
+          <w:sz w:val="26"/>
+          <w:szCs w:val="26"/>
+          <w:u w:val="none"/>
+        </w:rPr>
+      </w:pPr>
+      <w:r>
+        <w:rPr>
+          <w:b w:val="1"/>
+          <w:sz w:val="26"/>
+          <w:szCs w:val="26"/>
+          <w:rtl w:val="0"/>
+        </w:rPr>
+        <w:t xml:space="preserve">cart_id </w:t>
+      </w:r>
+      <w:r>
+        <w:rPr>
+          <w:sz w:val="26"/>
+          <w:szCs w:val="26"/>
+          <w:rtl w:val="0"/>
+        </w:rPr>
+        <w:t xml:space="preserve">(FK of user_id){cart_id is user_id only}</w:t>
+      </w:r>
+    </w:p>
+    <w:p>
+      <w:pPr>
+        <w:numPr>
+          <w:ilvl w:val="1"/>
+          <w:numId w:val="1"/>
+        </w:numPr>
+        <w:ind w:left="1440" w:hanging="360"/>
+        <w:rPr>
+          <w:b w:val="1"/>
+          <w:sz w:val="26"/>
+          <w:szCs w:val="26"/>
+        </w:rPr>
+      </w:pPr>
+      <w:r>
+        <w:rPr>
+          <w:b w:val="1"/>
+          <w:sz w:val="26"/>
+          <w:szCs w:val="26"/>
+          <w:rtl w:val="0"/>
+        </w:rPr>
+        <w:t xml:space="preserve">shirt_id</w:t>
+      </w:r>
+    </w:p>
+    <w:p>
+      <w:pPr>
+        <w:numPr>
+          <w:ilvl w:val="0"/>
+          <w:numId w:val="1"/>
+        </w:numPr>
+        <w:ind w:left="720" w:hanging="360"/>
+        <w:rPr>
+          <w:sz w:val="28"/>
+          <w:szCs w:val="28"/>
+        </w:rPr>
+      </w:pPr>
+      <w:r>
+        <w:rPr>
+          <w:sz w:val="28"/>
+          <w:szCs w:val="28"/>
+          <w:rtl w:val="0"/>
+        </w:rPr>
+        <w:t xml:space="preserve">Order</w:t>
+      </w:r>
+    </w:p>
+    <w:p>
+      <w:pPr>
+        <w:numPr>
+          <w:ilvl w:val="1"/>
+          <w:numId w:val="1"/>
+        </w:numPr>
+        <w:ind w:left="1440" w:hanging="360"/>
+        <w:rPr>
+          <w:b w:val="1"/>
+          <w:sz w:val="26"/>
+          <w:szCs w:val="26"/>
+        </w:rPr>
+      </w:pPr>
+      <w:r>
+        <w:rPr>
+          <w:b w:val="1"/>
+          <w:sz w:val="26"/>
+          <w:szCs w:val="26"/>
+          <w:rtl w:val="0"/>
+        </w:rPr>
+        <w:t xml:space="preserve">order_id</w:t>
+      </w:r>
+    </w:p>
+    <w:p>
+      <w:pPr>
+        <w:numPr>
+          <w:ilvl w:val="1"/>
+          <w:numId w:val="1"/>
+        </w:numPr>
+        <w:ind w:left="1440" w:hanging="360"/>
+        <w:rPr>
+          <w:sz w:val="26"/>
+          <w:szCs w:val="26"/>
+          <w:u w:val="none"/>
+        </w:rPr>
+      </w:pPr>
+      <w:r>
+        <w:rPr>
+          <w:sz w:val="26"/>
+          <w:szCs w:val="26"/>
+          <w:rtl w:val="0"/>
+        </w:rPr>
+        <w:t xml:space="preserve">cart_id</w:t>
+      </w:r>
+    </w:p>
+    <w:p>
+      <w:pPr>
+        <w:numPr>
+          <w:ilvl w:val="1"/>
+          <w:numId w:val="1"/>
+        </w:numPr>
+        <w:ind w:left="1440" w:hanging="360"/>
+        <w:rPr>
+          <w:sz w:val="26"/>
+          <w:szCs w:val="26"/>
+          <w:u w:val="none"/>
+        </w:rPr>
+      </w:pPr>
+      <w:r>
+        <w:rPr>
+          <w:sz w:val="26"/>
+          <w:szCs w:val="26"/>
+          <w:rtl w:val="0"/>
+        </w:rPr>
+        <w:t xml:space="preserve">status</w:t>
+      </w:r>
+    </w:p>
+    <w:p>
+      <w:pPr>
+        <w:numPr>
+          <w:ilvl w:val="1"/>
+          <w:numId w:val="1"/>
+        </w:numPr>
+        <w:ind w:left="1440" w:hanging="360"/>
+        <w:rPr>
+          <w:sz w:val="26"/>
+          <w:szCs w:val="26"/>
+          <w:u w:val="none"/>
+        </w:rPr>
+      </w:pPr>
+      <w:r>
+        <w:rPr>
+          <w:sz w:val="26"/>
+          <w:szCs w:val="26"/>
+          <w:rtl w:val="0"/>
+        </w:rPr>
+        <w:t xml:space="preserve">ordered_date</w:t>
+      </w:r>
+    </w:p>
+    <w:p>
+      <w:pPr>
+        <w:numPr>
+          <w:ilvl w:val="1"/>
+          <w:numId w:val="1"/>
+        </w:numPr>
+        <w:ind w:left="1440" w:hanging="360"/>
+        <w:rPr>
+          <w:sz w:val="26"/>
+          <w:szCs w:val="26"/>
+          <w:u w:val="none"/>
+        </w:rPr>
+      </w:pPr>
+      <w:r>
+        <w:rPr>
+          <w:sz w:val="26"/>
+          <w:szCs w:val="26"/>
+          <w:rtl w:val="0"/>
+        </w:rPr>
+        <w:t xml:space="preserve">subtotal</w:t>
+      </w:r>
+    </w:p>
+    <w:p>
+      <w:pPr>
+        <w:numPr>
+          <w:ilvl w:val="1"/>
+          <w:numId w:val="1"/>
+        </w:numPr>
+        <w:ind w:left="1440" w:hanging="360"/>
+        <w:rPr>
+          <w:sz w:val="26"/>
+          <w:szCs w:val="26"/>
+          <w:u w:val="none"/>
+        </w:rPr>
+      </w:pPr>
+      <w:r>
+        <w:rPr>
+          <w:sz w:val="26"/>
+          <w:szCs w:val="26"/>
+          <w:rtl w:val="0"/>
+        </w:rPr>
+        <w:t xml:space="preserve">details</w:t>
+      </w:r>
+    </w:p>
+    <w:p>
+      <w:pPr>
+        <w:numPr>
+          <w:ilvl w:val="0"/>
+          <w:numId w:val="1"/>
+        </w:numPr>
+        <w:ind w:left="720" w:hanging="360"/>
+        <w:rPr>
+          <w:sz w:val="28"/>
+          <w:szCs w:val="28"/>
+        </w:rPr>
+      </w:pPr>
+      <w:r>
+        <w:rPr>
+          <w:sz w:val="28"/>
+          <w:szCs w:val="28"/>
+          <w:rtl w:val="0"/>
+        </w:rPr>
+        <w:t xml:space="preserve">Payment</w:t>
+      </w:r>
+    </w:p>
+    <w:p>
+      <w:pPr>
+        <w:numPr>
+          <w:ilvl w:val="1"/>
+          <w:numId w:val="1"/>
+        </w:numPr>
+        <w:ind w:left="1440" w:hanging="360"/>
+        <w:rPr>
+          <w:b w:val="1"/>
+          <w:sz w:val="26"/>
+          <w:szCs w:val="26"/>
+        </w:rPr>
+      </w:pPr>
+      <w:r>
+        <w:rPr>
+          <w:b w:val="1"/>
+          <w:sz w:val="26"/>
+          <w:szCs w:val="26"/>
+          <w:rtl w:val="0"/>
+        </w:rPr>
+        <w:t xml:space="preserve">transaction_id</w:t>
+      </w:r>
+    </w:p>
+    <w:p>
+      <w:pPr>
+        <w:numPr>
+          <w:ilvl w:val="1"/>
+          <w:numId w:val="1"/>
+        </w:numPr>
+        <w:ind w:left="1440" w:hanging="360"/>
+        <w:rPr>
+          <w:sz w:val="26"/>
+          <w:szCs w:val="26"/>
+          <w:u w:val="none"/>
+        </w:rPr>
+      </w:pPr>
+      <w:r>
+        <w:rPr>
+          <w:sz w:val="26"/>
+          <w:szCs w:val="26"/>
+          <w:rtl w:val="0"/>
+        </w:rPr>
+        <w:t xml:space="preserve">user_id</w:t>
+      </w:r>
+    </w:p>
+    <w:p>
+      <w:pPr>
+        <w:numPr>
+          <w:ilvl w:val="1"/>
+          <w:numId w:val="1"/>
+        </w:numPr>
+        <w:ind w:left="1440" w:hanging="360"/>
+        <w:rPr>
+          <w:sz w:val="26"/>
+          <w:szCs w:val="26"/>
+          <w:u w:val="none"/>
+        </w:rPr>
+      </w:pPr>
+      <w:r>
+        <w:rPr>
+          <w:sz w:val="26"/>
+          <w:szCs w:val="26"/>
+          <w:rtl w:val="0"/>
+        </w:rPr>
+        <w:t xml:space="preserve">order_id</w:t>
+      </w:r>
+    </w:p>
+    <w:p>
+      <w:pPr>
+        <w:numPr>
+          <w:ilvl w:val="1"/>
+          <w:numId w:val="1"/>
+        </w:numPr>
+        <w:ind w:left="1440" w:hanging="360"/>
+        <w:rPr>
+          <w:sz w:val="26"/>
+          <w:szCs w:val="26"/>
+          <w:u w:val="none"/>
+        </w:rPr>
+      </w:pPr>
+      <w:r>
+        <w:rPr>
+          <w:sz w:val="26"/>
+          <w:szCs w:val="26"/>
+          <w:rtl w:val="0"/>
+        </w:rPr>
+        <w:t xml:space="preserve">amount</w:t>
       </w:r>
     </w:p>
     <w:p>
@@ -464,6 +1150,116 @@
   <w:abstractNum w:abstractNumId="1">
     <w:lvl w:ilvl="0">
       <w:start w:val="1"/>
+      <w:numFmt w:val="bullet"/>
+      <w:lvlText w:val="●"/>
+      <w:lvlJc w:val="left"/>
+      <w:pPr>
+        <w:ind w:left="720" w:hanging="360"/>
+      </w:pPr>
+      <w:rPr>
+        <w:u w:val="none"/>
+      </w:rPr>
+    </w:lvl>
+    <w:lvl w:ilvl="1">
+      <w:start w:val="1"/>
+      <w:numFmt w:val="bullet"/>
+      <w:lvlText w:val="○"/>
+      <w:lvlJc w:val="left"/>
+      <w:pPr>
+        <w:ind w:left="1440" w:hanging="360"/>
+      </w:pPr>
+      <w:rPr>
+        <w:u w:val="none"/>
+      </w:rPr>
+    </w:lvl>
+    <w:lvl w:ilvl="2">
+      <w:start w:val="1"/>
+      <w:numFmt w:val="bullet"/>
+      <w:lvlText w:val="■"/>
+      <w:lvlJc w:val="left"/>
+      <w:pPr>
+        <w:ind w:left="2160" w:hanging="360"/>
+      </w:pPr>
+      <w:rPr>
+        <w:u w:val="none"/>
+      </w:rPr>
+    </w:lvl>
+    <w:lvl w:ilvl="3">
+      <w:start w:val="1"/>
+      <w:numFmt w:val="bullet"/>
+      <w:lvlText w:val="●"/>
+      <w:lvlJc w:val="left"/>
+      <w:pPr>
+        <w:ind w:left="2880" w:hanging="360"/>
+      </w:pPr>
+      <w:rPr>
+        <w:u w:val="none"/>
+      </w:rPr>
+    </w:lvl>
+    <w:lvl w:ilvl="4">
+      <w:start w:val="1"/>
+      <w:numFmt w:val="bullet"/>
+      <w:lvlText w:val="○"/>
+      <w:lvlJc w:val="left"/>
+      <w:pPr>
+        <w:ind w:left="3600" w:hanging="360"/>
+      </w:pPr>
+      <w:rPr>
+        <w:u w:val="none"/>
+      </w:rPr>
+    </w:lvl>
+    <w:lvl w:ilvl="5">
+      <w:start w:val="1"/>
+      <w:numFmt w:val="bullet"/>
+      <w:lvlText w:val="■"/>
+      <w:lvlJc w:val="left"/>
+      <w:pPr>
+        <w:ind w:left="4320" w:hanging="360"/>
+      </w:pPr>
+      <w:rPr>
+        <w:u w:val="none"/>
+      </w:rPr>
+    </w:lvl>
+    <w:lvl w:ilvl="6">
+      <w:start w:val="1"/>
+      <w:numFmt w:val="bullet"/>
+      <w:lvlText w:val="●"/>
+      <w:lvlJc w:val="left"/>
+      <w:pPr>
+        <w:ind w:left="5040" w:hanging="360"/>
+      </w:pPr>
+      <w:rPr>
+        <w:u w:val="none"/>
+      </w:rPr>
+    </w:lvl>
+    <w:lvl w:ilvl="7">
+      <w:start w:val="1"/>
+      <w:numFmt w:val="bullet"/>
+      <w:lvlText w:val="○"/>
+      <w:lvlJc w:val="left"/>
+      <w:pPr>
+        <w:ind w:left="5760" w:hanging="360"/>
+      </w:pPr>
+      <w:rPr>
+        <w:u w:val="none"/>
+      </w:rPr>
+    </w:lvl>
+    <w:lvl w:ilvl="8">
+      <w:start w:val="1"/>
+      <w:numFmt w:val="bullet"/>
+      <w:lvlText w:val="■"/>
+      <w:lvlJc w:val="left"/>
+      <w:pPr>
+        <w:ind w:left="6480" w:hanging="360"/>
+      </w:pPr>
+      <w:rPr>
+        <w:u w:val="none"/>
+      </w:rPr>
+    </w:lvl>
+  </w:abstractNum>
+  <w:abstractNum w:abstractNumId="2">
+    <w:lvl w:ilvl="0">
+      <w:start w:val="1"/>
       <w:numFmt w:val="decimal"/>
       <w:lvlText w:val="%1."/>
       <w:lvlJc w:val="left"/>
@@ -571,7 +1367,7 @@
       </w:rPr>
     </w:lvl>
   </w:abstractNum>
-  <w:abstractNum w:abstractNumId="2">
+  <w:abstractNum w:abstractNumId="3">
     <w:lvl w:ilvl="0">
       <w:start w:val="1"/>
       <w:numFmt w:val="decimal"/>
@@ -686,6 +1482,9 @@
   </w:num>
   <w:num w:numId="2">
     <w:abstractNumId w:val="2"/>
+  </w:num>
+  <w:num w:numId="3">
+    <w:abstractNumId w:val="3"/>
   </w:num>
 </w:numbering>
 </file>

</xml_diff>

<commit_message>
Updated Schema of Project.
</commit_message>
<xml_diff>
--- a/E-Commerce-Project-Proposal.docx
+++ b/E-Commerce-Project-Proposal.docx
@@ -461,25 +461,24 @@
         <w:rPr>
           <w:rtl w:val="0"/>
         </w:rPr>
+      </w:r>
+    </w:p>
+    <w:p>
+      <w:pPr>
+        <w:pStyle w:val="Heading1"/>
+        <w:rPr/>
+      </w:pPr>
+      <w:bookmarkStart w:colFirst="0" w:colLast="0" w:name="_iduj6vq5xtga" w:id="4"/>
+      <w:bookmarkEnd w:id="4"/>
+      <w:r>
+        <w:rPr>
+          <w:rtl w:val="0"/>
+        </w:rPr>
         <w:t xml:space="preserve">Schema :</w:t>
       </w:r>
     </w:p>
     <w:p>
       <w:pPr>
-        <w:pStyle w:val="Heading2"/>
-        <w:rPr/>
-      </w:pPr>
-      <w:bookmarkStart w:colFirst="0" w:colLast="0" w:name="_pdl2io2vy7he" w:id="4"/>
-      <w:bookmarkEnd w:id="4"/>
-      <w:r>
-        <w:rPr>
-          <w:rtl w:val="0"/>
-        </w:rPr>
-        <w:t xml:space="preserve">Entity:</w:t>
-      </w:r>
-    </w:p>
-    <w:p>
-      <w:pPr>
         <w:numPr>
           <w:ilvl w:val="0"/>
           <w:numId w:val="1"/>
@@ -613,6 +612,28 @@
     <w:p>
       <w:pPr>
         <w:numPr>
+          <w:ilvl w:val="1"/>
+          <w:numId w:val="1"/>
+        </w:numPr>
+        <w:ind w:left="1440" w:hanging="360"/>
+        <w:rPr>
+          <w:sz w:val="26"/>
+          <w:szCs w:val="26"/>
+          <w:u w:val="none"/>
+        </w:rPr>
+      </w:pPr>
+      <w:r>
+        <w:rPr>
+          <w:sz w:val="26"/>
+          <w:szCs w:val="26"/>
+          <w:rtl w:val="0"/>
+        </w:rPr>
+        <w:t xml:space="preserve">password</w:t>
+      </w:r>
+    </w:p>
+    <w:p>
+      <w:pPr>
+        <w:numPr>
           <w:ilvl w:val="0"/>
           <w:numId w:val="1"/>
         </w:numPr>
@@ -738,6 +759,161 @@
           <w:szCs w:val="28"/>
           <w:rtl w:val="0"/>
         </w:rPr>
+        <w:t xml:space="preserve">PartsInShirts</w:t>
+        <w:tab/>
+        <w:t xml:space="preserve">{ a shirt is made up of which all parts }</w:t>
+      </w:r>
+    </w:p>
+    <w:p>
+      <w:pPr>
+        <w:numPr>
+          <w:ilvl w:val="1"/>
+          <w:numId w:val="1"/>
+        </w:numPr>
+        <w:ind w:left="1440" w:hanging="360"/>
+        <w:rPr>
+          <w:b w:val="1"/>
+          <w:sz w:val="26"/>
+          <w:szCs w:val="26"/>
+        </w:rPr>
+      </w:pPr>
+      <w:r>
+        <w:rPr>
+          <w:b w:val="1"/>
+          <w:sz w:val="26"/>
+          <w:szCs w:val="26"/>
+          <w:rtl w:val="0"/>
+        </w:rPr>
+        <w:t xml:space="preserve">shirt_id</w:t>
+        <w:tab/>
+        <w:t xml:space="preserve">[FK of CustomShirts</w:t>
+      </w:r>
+      <w:r>
+        <w:rPr>
+          <w:b w:val="1"/>
+          <w:sz w:val="28"/>
+          <w:szCs w:val="28"/>
+          <w:rtl w:val="0"/>
+        </w:rPr>
+        <w:t xml:space="preserve">(</w:t>
+      </w:r>
+      <w:r>
+        <w:rPr>
+          <w:b w:val="1"/>
+          <w:sz w:val="26"/>
+          <w:szCs w:val="26"/>
+          <w:rtl w:val="0"/>
+        </w:rPr>
+        <w:t xml:space="preserve">shirt_id</w:t>
+      </w:r>
+      <w:r>
+        <w:rPr>
+          <w:b w:val="1"/>
+          <w:sz w:val="28"/>
+          <w:szCs w:val="28"/>
+          <w:rtl w:val="0"/>
+        </w:rPr>
+        <w:t xml:space="preserve">)</w:t>
+      </w:r>
+      <w:r>
+        <w:rPr>
+          <w:b w:val="1"/>
+          <w:sz w:val="26"/>
+          <w:szCs w:val="26"/>
+          <w:rtl w:val="0"/>
+        </w:rPr>
+        <w:t xml:space="preserve"> ]</w:t>
+      </w:r>
+      <w:r>
+        <w:rPr>
+          <w:rtl w:val="0"/>
+        </w:rPr>
+      </w:r>
+    </w:p>
+    <w:p>
+      <w:pPr>
+        <w:numPr>
+          <w:ilvl w:val="1"/>
+          <w:numId w:val="1"/>
+        </w:numPr>
+        <w:ind w:left="1440" w:hanging="360"/>
+        <w:rPr>
+          <w:b w:val="1"/>
+          <w:sz w:val="26"/>
+          <w:szCs w:val="26"/>
+        </w:rPr>
+      </w:pPr>
+      <w:r>
+        <w:rPr>
+          <w:b w:val="1"/>
+          <w:sz w:val="26"/>
+          <w:szCs w:val="26"/>
+          <w:rtl w:val="0"/>
+        </w:rPr>
+        <w:t xml:space="preserve">part_id</w:t>
+        <w:tab/>
+        <w:t xml:space="preserve">[FK of CustomParts</w:t>
+      </w:r>
+      <w:r>
+        <w:rPr>
+          <w:b w:val="1"/>
+          <w:sz w:val="28"/>
+          <w:szCs w:val="28"/>
+          <w:rtl w:val="0"/>
+        </w:rPr>
+        <w:t xml:space="preserve">(</w:t>
+      </w:r>
+      <w:r>
+        <w:rPr>
+          <w:b w:val="1"/>
+          <w:sz w:val="26"/>
+          <w:szCs w:val="26"/>
+          <w:rtl w:val="0"/>
+        </w:rPr>
+        <w:t xml:space="preserve">part_id</w:t>
+      </w:r>
+      <w:r>
+        <w:rPr>
+          <w:b w:val="1"/>
+          <w:sz w:val="28"/>
+          <w:szCs w:val="28"/>
+          <w:rtl w:val="0"/>
+        </w:rPr>
+        <w:t xml:space="preserve">)</w:t>
+      </w:r>
+      <w:r>
+        <w:rPr>
+          <w:b w:val="1"/>
+          <w:sz w:val="26"/>
+          <w:szCs w:val="26"/>
+          <w:rtl w:val="0"/>
+        </w:rPr>
+        <w:t xml:space="preserve"> ]</w:t>
+      </w:r>
+      <w:r>
+        <w:rPr>
+          <w:rtl w:val="0"/>
+        </w:rPr>
+      </w:r>
+    </w:p>
+    <w:p>
+      <w:pPr>
+        <w:numPr>
+          <w:ilvl w:val="0"/>
+          <w:numId w:val="1"/>
+        </w:numPr>
+        <w:ind w:left="720" w:hanging="360"/>
+        <w:rPr>
+          <w:sz w:val="28"/>
+          <w:szCs w:val="28"/>
+        </w:rPr>
+      </w:pPr>
+      <w:r>
+        <w:rPr>
+          <w:sz w:val="28"/>
+          <w:szCs w:val="28"/>
+          <w:rtl w:val="0"/>
+        </w:rPr>
         <w:t xml:space="preserve">CustomShirts</w:t>
       </w:r>
     </w:p>
@@ -749,9 +925,8 @@
         </w:numPr>
         <w:ind w:left="1440" w:hanging="360"/>
         <w:rPr>
-          <w:b w:val="1"/>
-          <w:sz w:val="26"/>
-          <w:szCs w:val="26"/>
+          <w:sz w:val="28"/>
+          <w:szCs w:val="28"/>
         </w:rPr>
       </w:pPr>
       <w:r>
@@ -772,19 +947,90 @@
         </w:numPr>
         <w:ind w:left="1440" w:hanging="360"/>
         <w:rPr>
-          <w:b w:val="1"/>
-          <w:sz w:val="26"/>
-          <w:szCs w:val="26"/>
-        </w:rPr>
-      </w:pPr>
-      <w:r>
-        <w:rPr>
-          <w:b w:val="1"/>
-          <w:sz w:val="26"/>
-          <w:szCs w:val="26"/>
-          <w:rtl w:val="0"/>
-        </w:rPr>
-        <w:t xml:space="preserve">part_id</w:t>
+          <w:sz w:val="26"/>
+          <w:szCs w:val="26"/>
+        </w:rPr>
+      </w:pPr>
+      <w:r>
+        <w:rPr>
+          <w:sz w:val="26"/>
+          <w:szCs w:val="26"/>
+          <w:rtl w:val="0"/>
+        </w:rPr>
+        <w:t xml:space="preserve">details</w:t>
+      </w:r>
+    </w:p>
+    <w:p>
+      <w:pPr>
+        <w:numPr>
+          <w:ilvl w:val="1"/>
+          <w:numId w:val="1"/>
+        </w:numPr>
+        <w:ind w:left="1440" w:hanging="360"/>
+        <w:rPr>
+          <w:sz w:val="26"/>
+          <w:szCs w:val="26"/>
+          <w:u w:val="none"/>
+        </w:rPr>
+      </w:pPr>
+      <w:r>
+        <w:rPr>
+          <w:sz w:val="26"/>
+          <w:szCs w:val="26"/>
+          <w:rtl w:val="0"/>
+        </w:rPr>
+        <w:t xml:space="preserve">creater_id</w:t>
+        <w:tab/>
+      </w:r>
+      <w:r>
+        <w:rPr>
+          <w:b w:val="1"/>
+          <w:sz w:val="26"/>
+          <w:szCs w:val="26"/>
+          <w:rtl w:val="0"/>
+        </w:rPr>
+        <w:t xml:space="preserve">[FK of User</w:t>
+      </w:r>
+      <w:r>
+        <w:rPr>
+          <w:b w:val="1"/>
+          <w:sz w:val="28"/>
+          <w:szCs w:val="28"/>
+          <w:rtl w:val="0"/>
+        </w:rPr>
+        <w:t xml:space="preserve">(</w:t>
+      </w:r>
+      <w:r>
+        <w:rPr>
+          <w:b w:val="1"/>
+          <w:sz w:val="26"/>
+          <w:szCs w:val="26"/>
+          <w:rtl w:val="0"/>
+        </w:rPr>
+        <w:t xml:space="preserve">user_id</w:t>
+      </w:r>
+      <w:r>
+        <w:rPr>
+          <w:b w:val="1"/>
+          <w:sz w:val="28"/>
+          <w:szCs w:val="28"/>
+          <w:rtl w:val="0"/>
+        </w:rPr>
+        <w:t xml:space="preserve">)</w:t>
+      </w:r>
+      <w:r>
+        <w:rPr>
+          <w:b w:val="1"/>
+          <w:sz w:val="26"/>
+          <w:szCs w:val="26"/>
+          <w:rtl w:val="0"/>
+        </w:rPr>
+        <w:t xml:space="preserve"> ]</w:t>
+      </w:r>
+      <w:r>
+        <w:rPr>
+          <w:rtl w:val="0"/>
+        </w:rPr>
       </w:r>
     </w:p>
     <w:p>
@@ -805,51 +1051,88 @@
           <w:szCs w:val="28"/>
           <w:rtl w:val="0"/>
         </w:rPr>
-        <w:t xml:space="preserve">Cart</w:t>
-      </w:r>
-    </w:p>
-    <w:p>
-      <w:pPr>
-        <w:numPr>
-          <w:ilvl w:val="1"/>
-          <w:numId w:val="1"/>
-        </w:numPr>
-        <w:ind w:left="1440" w:hanging="360"/>
-        <w:rPr>
-          <w:sz w:val="26"/>
-          <w:szCs w:val="26"/>
-          <w:u w:val="none"/>
-        </w:rPr>
-      </w:pPr>
-      <w:r>
-        <w:rPr>
-          <w:b w:val="1"/>
-          <w:sz w:val="26"/>
-          <w:szCs w:val="26"/>
-          <w:rtl w:val="0"/>
-        </w:rPr>
-        <w:t xml:space="preserve">cart_id </w:t>
-      </w:r>
-      <w:r>
-        <w:rPr>
-          <w:sz w:val="26"/>
-          <w:szCs w:val="26"/>
-          <w:rtl w:val="0"/>
-        </w:rPr>
-        <w:t xml:space="preserve">(FK of user_id){cart_id is user_id only}</w:t>
-      </w:r>
-    </w:p>
-    <w:p>
-      <w:pPr>
-        <w:numPr>
-          <w:ilvl w:val="1"/>
-          <w:numId w:val="1"/>
-        </w:numPr>
-        <w:ind w:left="1440" w:hanging="360"/>
-        <w:rPr>
-          <w:b w:val="1"/>
-          <w:sz w:val="26"/>
-          <w:szCs w:val="26"/>
+        <w:t xml:space="preserve">OrderContent</w:t>
+        <w:tab/>
+        <w:t xml:space="preserve">{ all the shirts in an order }</w:t>
+      </w:r>
+    </w:p>
+    <w:p>
+      <w:pPr>
+        <w:numPr>
+          <w:ilvl w:val="1"/>
+          <w:numId w:val="1"/>
+        </w:numPr>
+        <w:ind w:left="1440" w:hanging="360"/>
+        <w:rPr>
+          <w:sz w:val="26"/>
+          <w:szCs w:val="26"/>
+          <w:u w:val="none"/>
+        </w:rPr>
+      </w:pPr>
+      <w:r>
+        <w:rPr>
+          <w:b w:val="1"/>
+          <w:sz w:val="26"/>
+          <w:szCs w:val="26"/>
+          <w:rtl w:val="0"/>
+        </w:rPr>
+        <w:t xml:space="preserve">order_id</w:t>
+        <w:tab/>
+        <w:t xml:space="preserve">[FK of Order</w:t>
+      </w:r>
+      <w:r>
+        <w:rPr>
+          <w:b w:val="1"/>
+          <w:sz w:val="28"/>
+          <w:szCs w:val="28"/>
+          <w:rtl w:val="0"/>
+        </w:rPr>
+        <w:t xml:space="preserve">(</w:t>
+      </w:r>
+      <w:r>
+        <w:rPr>
+          <w:b w:val="1"/>
+          <w:sz w:val="26"/>
+          <w:szCs w:val="26"/>
+          <w:rtl w:val="0"/>
+        </w:rPr>
+        <w:t xml:space="preserve">order_id</w:t>
+      </w:r>
+      <w:r>
+        <w:rPr>
+          <w:b w:val="1"/>
+          <w:sz w:val="28"/>
+          <w:szCs w:val="28"/>
+          <w:rtl w:val="0"/>
+        </w:rPr>
+        <w:t xml:space="preserve">)</w:t>
+      </w:r>
+      <w:r>
+        <w:rPr>
+          <w:b w:val="1"/>
+          <w:sz w:val="26"/>
+          <w:szCs w:val="26"/>
+          <w:rtl w:val="0"/>
+        </w:rPr>
+        <w:t xml:space="preserve"> ]</w:t>
+      </w:r>
+      <w:r>
+        <w:rPr>
+          <w:rtl w:val="0"/>
+        </w:rPr>
+      </w:r>
+    </w:p>
+    <w:p>
+      <w:pPr>
+        <w:numPr>
+          <w:ilvl w:val="1"/>
+          <w:numId w:val="1"/>
+        </w:numPr>
+        <w:ind w:left="1440" w:hanging="360"/>
+        <w:rPr>
+          <w:sz w:val="26"/>
+          <w:szCs w:val="26"/>
+          <w:u w:val="none"/>
         </w:rPr>
       </w:pPr>
       <w:r>
@@ -860,6 +1143,70 @@
           <w:rtl w:val="0"/>
         </w:rPr>
         <w:t xml:space="preserve">shirt_id</w:t>
+        <w:tab/>
+        <w:t xml:space="preserve">[FK of CustomShirts</w:t>
+      </w:r>
+      <w:r>
+        <w:rPr>
+          <w:b w:val="1"/>
+          <w:sz w:val="28"/>
+          <w:szCs w:val="28"/>
+          <w:rtl w:val="0"/>
+        </w:rPr>
+        <w:t xml:space="preserve">(</w:t>
+      </w:r>
+      <w:r>
+        <w:rPr>
+          <w:b w:val="1"/>
+          <w:sz w:val="26"/>
+          <w:szCs w:val="26"/>
+          <w:rtl w:val="0"/>
+        </w:rPr>
+        <w:t xml:space="preserve">shirt_id</w:t>
+      </w:r>
+      <w:r>
+        <w:rPr>
+          <w:b w:val="1"/>
+          <w:sz w:val="28"/>
+          <w:szCs w:val="28"/>
+          <w:rtl w:val="0"/>
+        </w:rPr>
+        <w:t xml:space="preserve">) </w:t>
+      </w:r>
+      <w:r>
+        <w:rPr>
+          <w:b w:val="1"/>
+          <w:sz w:val="26"/>
+          <w:szCs w:val="26"/>
+          <w:rtl w:val="0"/>
+        </w:rPr>
+        <w:t xml:space="preserve">]</w:t>
+      </w:r>
+      <w:r>
+        <w:rPr>
+          <w:rtl w:val="0"/>
+        </w:rPr>
+      </w:r>
+    </w:p>
+    <w:p>
+      <w:pPr>
+        <w:numPr>
+          <w:ilvl w:val="1"/>
+          <w:numId w:val="1"/>
+        </w:numPr>
+        <w:ind w:left="1440" w:hanging="360"/>
+        <w:rPr>
+          <w:sz w:val="26"/>
+          <w:szCs w:val="26"/>
+        </w:rPr>
+      </w:pPr>
+      <w:r>
+        <w:rPr>
+          <w:sz w:val="26"/>
+          <w:szCs w:val="26"/>
+          <w:rtl w:val="0"/>
+        </w:rPr>
+        <w:t xml:space="preserve">count</w:t>
       </w:r>
     </w:p>
     <w:p>
@@ -916,38 +1263,89 @@
         <w:rPr>
           <w:sz w:val="26"/>
           <w:szCs w:val="26"/>
-          <w:u w:val="none"/>
-        </w:rPr>
-      </w:pPr>
-      <w:r>
-        <w:rPr>
-          <w:sz w:val="26"/>
-          <w:szCs w:val="26"/>
-          <w:rtl w:val="0"/>
-        </w:rPr>
-        <w:t xml:space="preserve">cart_id</w:t>
-      </w:r>
-    </w:p>
-    <w:p>
-      <w:pPr>
-        <w:numPr>
-          <w:ilvl w:val="1"/>
-          <w:numId w:val="1"/>
-        </w:numPr>
-        <w:ind w:left="1440" w:hanging="360"/>
-        <w:rPr>
-          <w:sz w:val="26"/>
-          <w:szCs w:val="26"/>
-          <w:u w:val="none"/>
-        </w:rPr>
-      </w:pPr>
-      <w:r>
-        <w:rPr>
-          <w:sz w:val="26"/>
-          <w:szCs w:val="26"/>
-          <w:rtl w:val="0"/>
-        </w:rPr>
-        <w:t xml:space="preserve">status</w:t>
+        </w:rPr>
+      </w:pPr>
+      <w:r>
+        <w:rPr>
+          <w:sz w:val="26"/>
+          <w:szCs w:val="26"/>
+          <w:rtl w:val="0"/>
+        </w:rPr>
+        <w:t xml:space="preserve">customer_id</w:t>
+        <w:tab/>
+        <w:tab/>
+      </w:r>
+      <w:r>
+        <w:rPr>
+          <w:b w:val="1"/>
+          <w:sz w:val="26"/>
+          <w:szCs w:val="26"/>
+          <w:rtl w:val="0"/>
+        </w:rPr>
+        <w:t xml:space="preserve">[FK of User</w:t>
+      </w:r>
+      <w:r>
+        <w:rPr>
+          <w:b w:val="1"/>
+          <w:sz w:val="28"/>
+          <w:szCs w:val="28"/>
+          <w:rtl w:val="0"/>
+        </w:rPr>
+        <w:t xml:space="preserve">(</w:t>
+      </w:r>
+      <w:r>
+        <w:rPr>
+          <w:b w:val="1"/>
+          <w:sz w:val="26"/>
+          <w:szCs w:val="26"/>
+          <w:rtl w:val="0"/>
+        </w:rPr>
+        <w:t xml:space="preserve">user_id</w:t>
+      </w:r>
+      <w:r>
+        <w:rPr>
+          <w:b w:val="1"/>
+          <w:sz w:val="28"/>
+          <w:szCs w:val="28"/>
+          <w:rtl w:val="0"/>
+        </w:rPr>
+        <w:t xml:space="preserve">)</w:t>
+      </w:r>
+      <w:r>
+        <w:rPr>
+          <w:b w:val="1"/>
+          <w:sz w:val="26"/>
+          <w:szCs w:val="26"/>
+          <w:rtl w:val="0"/>
+        </w:rPr>
+        <w:t xml:space="preserve"> ]</w:t>
+      </w:r>
+      <w:r>
+        <w:rPr>
+          <w:rtl w:val="0"/>
+        </w:rPr>
+      </w:r>
+    </w:p>
+    <w:p>
+      <w:pPr>
+        <w:numPr>
+          <w:ilvl w:val="1"/>
+          <w:numId w:val="1"/>
+        </w:numPr>
+        <w:ind w:left="1440" w:hanging="360"/>
+        <w:rPr>
+          <w:b w:val="1"/>
+          <w:sz w:val="26"/>
+          <w:szCs w:val="26"/>
+        </w:rPr>
+      </w:pPr>
+      <w:r>
+        <w:rPr>
+          <w:sz w:val="26"/>
+          <w:szCs w:val="26"/>
+          <w:rtl w:val="0"/>
+        </w:rPr>
+        <w:t xml:space="preserve">status (Created/Shipped/OutForDelivery/Delivered)</w:t>
       </w:r>
     </w:p>
     <w:p>
@@ -991,68 +1389,46 @@
           <w:szCs w:val="26"/>
           <w:rtl w:val="0"/>
         </w:rPr>
-        <w:t xml:space="preserve">subtotal</w:t>
-      </w:r>
-    </w:p>
-    <w:p>
-      <w:pPr>
-        <w:numPr>
-          <w:ilvl w:val="1"/>
-          <w:numId w:val="1"/>
-        </w:numPr>
-        <w:ind w:left="1440" w:hanging="360"/>
-        <w:rPr>
-          <w:sz w:val="26"/>
-          <w:szCs w:val="26"/>
-          <w:u w:val="none"/>
-        </w:rPr>
-      </w:pPr>
-      <w:r>
-        <w:rPr>
-          <w:sz w:val="26"/>
-          <w:szCs w:val="26"/>
-          <w:rtl w:val="0"/>
-        </w:rPr>
         <w:t xml:space="preserve">details</w:t>
       </w:r>
     </w:p>
     <w:p>
       <w:pPr>
         <w:numPr>
-          <w:ilvl w:val="0"/>
-          <w:numId w:val="1"/>
-        </w:numPr>
-        <w:ind w:left="720" w:hanging="360"/>
-        <w:rPr>
-          <w:sz w:val="28"/>
-          <w:szCs w:val="28"/>
-        </w:rPr>
-      </w:pPr>
-      <w:r>
-        <w:rPr>
-          <w:sz w:val="28"/>
-          <w:szCs w:val="28"/>
-          <w:rtl w:val="0"/>
-        </w:rPr>
-        <w:t xml:space="preserve">Payment</w:t>
-      </w:r>
-    </w:p>
-    <w:p>
-      <w:pPr>
-        <w:numPr>
-          <w:ilvl w:val="1"/>
-          <w:numId w:val="1"/>
-        </w:numPr>
-        <w:ind w:left="1440" w:hanging="360"/>
-        <w:rPr>
-          <w:b w:val="1"/>
-          <w:sz w:val="26"/>
-          <w:szCs w:val="26"/>
-        </w:rPr>
-      </w:pPr>
-      <w:r>
-        <w:rPr>
-          <w:b w:val="1"/>
+          <w:ilvl w:val="1"/>
+          <w:numId w:val="1"/>
+        </w:numPr>
+        <w:ind w:left="1440" w:hanging="360"/>
+        <w:rPr>
+          <w:sz w:val="26"/>
+          <w:szCs w:val="26"/>
+          <w:u w:val="none"/>
+        </w:rPr>
+      </w:pPr>
+      <w:r>
+        <w:rPr>
+          <w:sz w:val="26"/>
+          <w:szCs w:val="26"/>
+          <w:rtl w:val="0"/>
+        </w:rPr>
+        <w:t xml:space="preserve">payment_status (paid/unpaid)</w:t>
+      </w:r>
+    </w:p>
+    <w:p>
+      <w:pPr>
+        <w:numPr>
+          <w:ilvl w:val="1"/>
+          <w:numId w:val="1"/>
+        </w:numPr>
+        <w:ind w:left="1440" w:hanging="360"/>
+        <w:rPr>
+          <w:sz w:val="26"/>
+          <w:szCs w:val="26"/>
+          <w:u w:val="none"/>
+        </w:rPr>
+      </w:pPr>
+      <w:r>
+        <w:rPr>
           <w:sz w:val="26"/>
           <w:szCs w:val="26"/>
           <w:rtl w:val="0"/>
@@ -1062,78 +1438,19 @@
     </w:p>
     <w:p>
       <w:pPr>
-        <w:numPr>
-          <w:ilvl w:val="1"/>
-          <w:numId w:val="1"/>
-        </w:numPr>
-        <w:ind w:left="1440" w:hanging="360"/>
-        <w:rPr>
-          <w:sz w:val="26"/>
-          <w:szCs w:val="26"/>
-          <w:u w:val="none"/>
-        </w:rPr>
-      </w:pPr>
-      <w:r>
-        <w:rPr>
-          <w:sz w:val="26"/>
-          <w:szCs w:val="26"/>
-          <w:rtl w:val="0"/>
-        </w:rPr>
-        <w:t xml:space="preserve">user_id</w:t>
-      </w:r>
-    </w:p>
-    <w:p>
-      <w:pPr>
-        <w:numPr>
-          <w:ilvl w:val="1"/>
-          <w:numId w:val="1"/>
-        </w:numPr>
-        <w:ind w:left="1440" w:hanging="360"/>
-        <w:rPr>
-          <w:sz w:val="26"/>
-          <w:szCs w:val="26"/>
-          <w:u w:val="none"/>
-        </w:rPr>
-      </w:pPr>
-      <w:r>
-        <w:rPr>
-          <w:sz w:val="26"/>
-          <w:szCs w:val="26"/>
-          <w:rtl w:val="0"/>
-        </w:rPr>
-        <w:t xml:space="preserve">order_id</w:t>
-      </w:r>
-    </w:p>
-    <w:p>
-      <w:pPr>
-        <w:numPr>
-          <w:ilvl w:val="1"/>
-          <w:numId w:val="1"/>
-        </w:numPr>
-        <w:ind w:left="1440" w:hanging="360"/>
-        <w:rPr>
-          <w:sz w:val="26"/>
-          <w:szCs w:val="26"/>
-          <w:u w:val="none"/>
-        </w:rPr>
-      </w:pPr>
-      <w:r>
-        <w:rPr>
-          <w:sz w:val="26"/>
-          <w:szCs w:val="26"/>
-          <w:rtl w:val="0"/>
-        </w:rPr>
-        <w:t xml:space="preserve">amount</w:t>
-      </w:r>
-    </w:p>
-    <w:p>
-      <w:pPr>
-        <w:rPr/>
-      </w:pPr>
-      <w:r>
-        <w:rPr>
-          <w:rtl w:val="0"/>
-        </w:rPr>
+        <w:ind w:left="0" w:firstLine="0"/>
+        <w:rPr>
+          <w:sz w:val="30"/>
+          <w:szCs w:val="30"/>
+        </w:rPr>
+      </w:pPr>
+      <w:r>
+        <w:rPr>
+          <w:sz w:val="30"/>
+          <w:szCs w:val="30"/>
+          <w:rtl w:val="0"/>
+        </w:rPr>
+        <w:t xml:space="preserve">Note: Bold ones are Primary keys and FK means foreign keys.</w:t>
       </w:r>
     </w:p>
     <w:sectPr>

</xml_diff>